<commit_message>
third commit #finish dul_linklist !
</commit_message>
<xml_diff>
--- a/数据结构课程设计.docx
+++ b/数据结构课程设计.docx
@@ -28,7 +28,7 @@
       <w:pPr>
         <w:jc w:val="center"/>
         <w:rPr>
-          <w:rFonts w:ascii="黑体" w:eastAsia="黑体" w:hAnsi="黑体" w:hint="eastAsia"/>
+          <w:rFonts w:ascii="黑体" w:eastAsia="黑体" w:hAnsi="黑体"/>
           <w:b/>
           <w:sz w:val="44"/>
           <w:szCs w:val="44"/>
@@ -156,7 +156,7 @@
     </w:p>
     <w:p>
       <w:pPr>
-        <w:ind w:left="1260" w:firstLine="420"/>
+        <w:ind w:left="1260" w:firstLineChars="200" w:firstLine="562"/>
         <w:jc w:val="left"/>
         <w:rPr>
           <w:rFonts w:ascii="宋体" w:eastAsia="宋体" w:hAnsi="宋体"/>
@@ -207,7 +207,7 @@
     </w:p>
     <w:p>
       <w:pPr>
-        <w:ind w:left="1260" w:firstLine="420"/>
+        <w:ind w:left="1260" w:firstLineChars="200" w:firstLine="562"/>
         <w:jc w:val="left"/>
         <w:rPr>
           <w:rFonts w:ascii="宋体" w:eastAsia="宋体" w:hAnsi="宋体"/>
@@ -233,29 +233,33 @@
           <w:szCs w:val="28"/>
           <w:u w:val="single"/>
         </w:rPr>
-        <w:t xml:space="preserve">       </w:t>
-      </w:r>
-      <w:r>
-        <w:rPr>
-          <w:rFonts w:ascii="宋体" w:eastAsia="宋体" w:hAnsi="宋体"/>
+        <w:t xml:space="preserve">        </w:t>
+      </w:r>
+      <w:r>
+        <w:rPr>
+          <w:rFonts w:ascii="宋体" w:eastAsia="宋体" w:hAnsi="宋体" w:hint="eastAsia"/>
           <w:b/>
           <w:sz w:val="28"/>
           <w:szCs w:val="28"/>
           <w:u w:val="single"/>
         </w:rPr>
-        <w:t xml:space="preserve"> </w:t>
-      </w:r>
-      <w:r>
-        <w:rPr>
-          <w:rFonts w:ascii="宋体" w:eastAsia="宋体" w:hAnsi="宋体" w:hint="eastAsia"/>
+        <w:t>曾 鸣</w:t>
+      </w:r>
+      <w:r>
+        <w:rPr>
+          <w:rFonts w:ascii="宋体" w:eastAsia="宋体" w:hAnsi="宋体"/>
           <w:b/>
           <w:sz w:val="28"/>
           <w:szCs w:val="28"/>
           <w:u w:val="single"/>
         </w:rPr>
-        <w:t>曾 鸣</w:t>
-      </w:r>
-      <w:r>
+        <w:t xml:space="preserve">         </w:t>
+      </w:r>
+    </w:p>
+    <w:p>
+      <w:pPr>
+        <w:ind w:left="1680" w:firstLine="142"/>
+        <w:jc w:val="left"/>
         <w:rPr>
           <w:rFonts w:ascii="宋体" w:eastAsia="宋体" w:hAnsi="宋体"/>
           <w:b/>
@@ -263,7 +267,15 @@
           <w:szCs w:val="28"/>
           <w:u w:val="single"/>
         </w:rPr>
-        <w:t xml:space="preserve">  </w:t>
+      </w:pPr>
+      <w:r>
+        <w:rPr>
+          <w:rFonts w:ascii="宋体" w:eastAsia="宋体" w:hAnsi="宋体" w:hint="eastAsia"/>
+          <w:b/>
+          <w:sz w:val="28"/>
+          <w:szCs w:val="28"/>
+        </w:rPr>
+        <w:t>专业：</w:t>
       </w:r>
       <w:r>
         <w:rPr>
@@ -273,23 +285,19 @@
           <w:szCs w:val="28"/>
           <w:u w:val="single"/>
         </w:rPr>
-        <w:t xml:space="preserve"> </w:t>
-      </w:r>
-      <w:r>
-        <w:rPr>
-          <w:rFonts w:ascii="宋体" w:eastAsia="宋体" w:hAnsi="宋体"/>
+        <w:t xml:space="preserve">   </w:t>
+      </w:r>
+      <w:r>
+        <w:rPr>
+          <w:rFonts w:ascii="宋体" w:eastAsia="宋体" w:hAnsi="宋体" w:hint="eastAsia"/>
           <w:b/>
           <w:sz w:val="28"/>
           <w:szCs w:val="28"/>
           <w:u w:val="single"/>
         </w:rPr>
-        <w:t xml:space="preserve">      </w:t>
-      </w:r>
-    </w:p>
-    <w:p>
-      <w:pPr>
-        <w:ind w:left="1680"/>
-        <w:jc w:val="left"/>
+        <w:t>计算机科学与技术</w:t>
+      </w:r>
+      <w:r>
         <w:rPr>
           <w:rFonts w:ascii="宋体" w:eastAsia="宋体" w:hAnsi="宋体"/>
           <w:b/>
@@ -297,65 +305,7 @@
           <w:szCs w:val="28"/>
           <w:u w:val="single"/>
         </w:rPr>
-      </w:pPr>
-      <w:r>
-        <w:rPr>
-          <w:rFonts w:ascii="宋体" w:eastAsia="宋体" w:hAnsi="宋体" w:hint="eastAsia"/>
-          <w:b/>
-          <w:sz w:val="28"/>
-          <w:szCs w:val="28"/>
-        </w:rPr>
-        <w:t>专业：</w:t>
-      </w:r>
-      <w:r>
-        <w:rPr>
-          <w:rFonts w:ascii="宋体" w:eastAsia="宋体" w:hAnsi="宋体"/>
-          <w:b/>
-          <w:sz w:val="28"/>
-          <w:szCs w:val="28"/>
-          <w:u w:val="single"/>
-        </w:rPr>
-        <w:t xml:space="preserve"> </w:t>
-      </w:r>
-      <w:r>
-        <w:rPr>
-          <w:rFonts w:ascii="宋体" w:eastAsia="宋体" w:hAnsi="宋体"/>
-          <w:b/>
-          <w:sz w:val="28"/>
-          <w:szCs w:val="28"/>
-          <w:u w:val="single"/>
-        </w:rPr>
-        <w:t xml:space="preserve">  </w:t>
-      </w:r>
-      <w:r>
-        <w:rPr>
-          <w:rFonts w:ascii="宋体" w:eastAsia="宋体" w:hAnsi="宋体" w:hint="eastAsia"/>
-          <w:b/>
-          <w:sz w:val="28"/>
-          <w:szCs w:val="28"/>
-          <w:u w:val="single"/>
-        </w:rPr>
-        <w:t>计算机科学与技术</w:t>
-      </w:r>
-      <w:r>
-        <w:rPr>
-          <w:rFonts w:ascii="宋体" w:eastAsia="宋体" w:hAnsi="宋体"/>
-          <w:b/>
-          <w:sz w:val="28"/>
-          <w:szCs w:val="28"/>
-          <w:u w:val="single"/>
-        </w:rPr>
-        <w:t xml:space="preserve">  </w:t>
-      </w:r>
-      <w:r>
-        <w:rPr>
-          <w:rFonts w:ascii="宋体" w:eastAsia="宋体" w:hAnsi="宋体"/>
-          <w:b/>
-          <w:sz w:val="28"/>
-          <w:szCs w:val="28"/>
-          <w:u w:val="single"/>
-        </w:rPr>
-        <w:t xml:space="preserve"> </w:t>
+        <w:t xml:space="preserve">   </w:t>
       </w:r>
     </w:p>
     <w:p>
@@ -442,6 +392,687 @@
         <w:lastRenderedPageBreak/>
         <w:t>第一部分 算法实现设计说明</w:t>
       </w:r>
+    </w:p>
+    <w:p>
+      <w:pPr>
+        <w:pStyle w:val="a3"/>
+        <w:widowControl/>
+        <w:numPr>
+          <w:ilvl w:val="1"/>
+          <w:numId w:val="1"/>
+        </w:numPr>
+        <w:spacing w:beforeLines="50" w:before="156" w:afterLines="50" w:after="156"/>
+        <w:ind w:firstLineChars="0"/>
+        <w:jc w:val="left"/>
+        <w:outlineLvl w:val="0"/>
+        <w:rPr>
+          <w:rFonts w:ascii="宋体" w:eastAsia="宋体" w:hAnsi="宋体"/>
+          <w:b/>
+          <w:sz w:val="30"/>
+          <w:szCs w:val="30"/>
+        </w:rPr>
+      </w:pPr>
+      <w:r>
+        <w:rPr>
+          <w:rFonts w:ascii="宋体" w:eastAsia="宋体" w:hAnsi="宋体" w:hint="eastAsia"/>
+          <w:b/>
+          <w:sz w:val="30"/>
+          <w:szCs w:val="30"/>
+        </w:rPr>
+        <w:t>题目</w:t>
+      </w:r>
+    </w:p>
+    <w:p>
+      <w:pPr>
+        <w:ind w:firstLine="420"/>
+        <w:rPr>
+          <w:rFonts w:ascii="宋体" w:eastAsia="宋体" w:hAnsi="宋体"/>
+        </w:rPr>
+      </w:pPr>
+      <w:r>
+        <w:rPr>
+          <w:rFonts w:ascii="宋体" w:eastAsia="宋体" w:hAnsi="宋体" w:hint="eastAsia"/>
+        </w:rPr>
+        <w:t>题号1：</w:t>
+      </w:r>
+      <w:r>
+        <w:rPr>
+          <w:rFonts w:ascii="宋体" w:eastAsia="宋体" w:hAnsi="宋体" w:hint="eastAsia"/>
+        </w:rPr>
+        <w:t>分别以单链表、循环链表、双向链表为例，实现线性表的建立、插入、删除、查找等基本操作。</w:t>
+      </w:r>
+    </w:p>
+    <w:p>
+      <w:pPr>
+        <w:ind w:firstLine="420"/>
+        <w:rPr>
+          <w:rFonts w:ascii="宋体" w:eastAsia="宋体" w:hAnsi="宋体" w:hint="eastAsia"/>
+        </w:rPr>
+      </w:pPr>
+      <w:r>
+        <w:rPr>
+          <w:rFonts w:ascii="宋体" w:eastAsia="宋体" w:hAnsi="宋体" w:hint="eastAsia"/>
+        </w:rPr>
+        <w:t>要求：能够把建立、插入、删除等基本操作的过程随时显示输出来。</w:t>
+      </w:r>
+    </w:p>
+    <w:p>
+      <w:pPr>
+        <w:pStyle w:val="a3"/>
+        <w:widowControl/>
+        <w:numPr>
+          <w:ilvl w:val="1"/>
+          <w:numId w:val="1"/>
+        </w:numPr>
+        <w:spacing w:beforeLines="50" w:before="156" w:afterLines="50" w:after="156"/>
+        <w:ind w:firstLineChars="0"/>
+        <w:jc w:val="left"/>
+        <w:outlineLvl w:val="0"/>
+        <w:rPr>
+          <w:rFonts w:ascii="宋体" w:eastAsia="宋体" w:hAnsi="宋体"/>
+          <w:b/>
+          <w:sz w:val="30"/>
+          <w:szCs w:val="30"/>
+        </w:rPr>
+      </w:pPr>
+      <w:r>
+        <w:rPr>
+          <w:rFonts w:ascii="宋体" w:eastAsia="宋体" w:hAnsi="宋体" w:hint="eastAsia"/>
+          <w:b/>
+          <w:sz w:val="30"/>
+          <w:szCs w:val="30"/>
+        </w:rPr>
+        <w:t>软件功能</w:t>
+      </w:r>
+    </w:p>
+    <w:p/>
+    <w:p>
+      <w:pPr>
+        <w:pStyle w:val="a3"/>
+        <w:widowControl/>
+        <w:numPr>
+          <w:ilvl w:val="1"/>
+          <w:numId w:val="1"/>
+        </w:numPr>
+        <w:spacing w:beforeLines="50" w:before="156" w:afterLines="50" w:after="156"/>
+        <w:ind w:firstLineChars="0"/>
+        <w:jc w:val="left"/>
+        <w:outlineLvl w:val="0"/>
+        <w:rPr>
+          <w:rFonts w:ascii="宋体" w:eastAsia="宋体" w:hAnsi="宋体"/>
+          <w:b/>
+          <w:sz w:val="30"/>
+          <w:szCs w:val="30"/>
+        </w:rPr>
+      </w:pPr>
+      <w:r>
+        <w:rPr>
+          <w:rFonts w:ascii="宋体" w:eastAsia="宋体" w:hAnsi="宋体" w:hint="eastAsia"/>
+          <w:b/>
+          <w:sz w:val="30"/>
+          <w:szCs w:val="30"/>
+        </w:rPr>
+        <w:t>设计思想</w:t>
+      </w:r>
+    </w:p>
+    <w:p>
+      <w:pPr>
+        <w:widowControl/>
+        <w:jc w:val="left"/>
+        <w:rPr>
+          <w:rFonts w:ascii="宋体" w:eastAsia="宋体" w:hAnsi="宋体"/>
+          <w:sz w:val="28"/>
+          <w:szCs w:val="28"/>
+        </w:rPr>
+      </w:pPr>
+    </w:p>
+    <w:p>
+      <w:pPr>
+        <w:pStyle w:val="a3"/>
+        <w:widowControl/>
+        <w:numPr>
+          <w:ilvl w:val="1"/>
+          <w:numId w:val="1"/>
+        </w:numPr>
+        <w:spacing w:beforeLines="50" w:before="156" w:afterLines="50" w:after="156"/>
+        <w:ind w:firstLineChars="0"/>
+        <w:jc w:val="left"/>
+        <w:outlineLvl w:val="0"/>
+        <w:rPr>
+          <w:rFonts w:ascii="宋体" w:eastAsia="宋体" w:hAnsi="宋体"/>
+          <w:b/>
+          <w:sz w:val="30"/>
+          <w:szCs w:val="30"/>
+        </w:rPr>
+      </w:pPr>
+      <w:r>
+        <w:rPr>
+          <w:rFonts w:ascii="宋体" w:eastAsia="宋体" w:hAnsi="宋体" w:hint="eastAsia"/>
+          <w:b/>
+          <w:sz w:val="30"/>
+          <w:szCs w:val="30"/>
+        </w:rPr>
+        <w:t>逻辑结构与物理结构</w:t>
+      </w:r>
+    </w:p>
+    <w:p>
+      <w:pPr>
+        <w:pStyle w:val="2"/>
+        <w:spacing w:before="0" w:after="0" w:line="240" w:lineRule="auto"/>
+        <w:rPr>
+          <w:rFonts w:ascii="宋体" w:eastAsia="宋体" w:hAnsi="宋体"/>
+          <w:sz w:val="28"/>
+          <w:szCs w:val="28"/>
+        </w:rPr>
+      </w:pPr>
+      <w:r>
+        <w:rPr>
+          <w:rFonts w:ascii="宋体" w:eastAsia="宋体" w:hAnsi="宋体" w:hint="eastAsia"/>
+          <w:sz w:val="28"/>
+          <w:szCs w:val="28"/>
+        </w:rPr>
+        <w:t>1.4.1 单链表</w:t>
+      </w:r>
+    </w:p>
+    <w:p>
+      <w:pPr>
+        <w:widowControl/>
+        <w:jc w:val="left"/>
+        <w:rPr>
+          <w:rFonts w:ascii="宋体" w:eastAsia="宋体" w:hAnsi="宋体" w:hint="eastAsia"/>
+          <w:sz w:val="28"/>
+          <w:szCs w:val="28"/>
+        </w:rPr>
+      </w:pPr>
+    </w:p>
+    <w:p>
+      <w:pPr>
+        <w:pStyle w:val="a3"/>
+        <w:widowControl/>
+        <w:numPr>
+          <w:ilvl w:val="1"/>
+          <w:numId w:val="1"/>
+        </w:numPr>
+        <w:spacing w:beforeLines="50" w:before="156" w:afterLines="50" w:after="156"/>
+        <w:ind w:firstLineChars="0"/>
+        <w:jc w:val="left"/>
+        <w:outlineLvl w:val="0"/>
+        <w:rPr>
+          <w:rFonts w:ascii="宋体" w:eastAsia="宋体" w:hAnsi="宋体"/>
+          <w:b/>
+          <w:sz w:val="30"/>
+          <w:szCs w:val="30"/>
+        </w:rPr>
+      </w:pPr>
+      <w:r>
+        <w:rPr>
+          <w:rFonts w:ascii="宋体" w:eastAsia="宋体" w:hAnsi="宋体" w:hint="eastAsia"/>
+          <w:b/>
+          <w:sz w:val="30"/>
+          <w:szCs w:val="30"/>
+        </w:rPr>
+        <w:t>开发平台</w:t>
+      </w:r>
+    </w:p>
+    <w:p>
+      <w:pPr>
+        <w:ind w:firstLine="420"/>
+        <w:rPr>
+          <w:rFonts w:ascii="宋体" w:eastAsia="宋体" w:hAnsi="宋体"/>
+        </w:rPr>
+      </w:pPr>
+      <w:r>
+        <w:rPr>
+          <w:rFonts w:ascii="宋体" w:eastAsia="宋体" w:hAnsi="宋体" w:hint="eastAsia"/>
+        </w:rPr>
+        <w:t>开发平台</w:t>
+      </w:r>
+      <w:r>
+        <w:rPr>
+          <w:rFonts w:ascii="宋体" w:eastAsia="宋体" w:hAnsi="宋体" w:hint="eastAsia"/>
+        </w:rPr>
+        <w:t>：</w:t>
+      </w:r>
+    </w:p>
+    <w:p>
+      <w:pPr>
+        <w:ind w:left="420" w:firstLine="420"/>
+        <w:rPr>
+          <w:rFonts w:ascii="宋体" w:eastAsia="宋体" w:hAnsi="宋体"/>
+        </w:rPr>
+      </w:pPr>
+      <w:r>
+        <w:rPr>
+          <w:rFonts w:ascii="宋体" w:eastAsia="宋体" w:hAnsi="宋体" w:hint="eastAsia"/>
+        </w:rPr>
+        <w:t>计算机型号</w:t>
+      </w:r>
+      <w:r>
+        <w:rPr>
+          <w:rFonts w:ascii="宋体" w:eastAsia="宋体" w:hAnsi="宋体"/>
+        </w:rPr>
+        <w:tab/>
+      </w:r>
+      <w:r>
+        <w:rPr>
+          <w:rFonts w:ascii="宋体" w:eastAsia="宋体" w:hAnsi="宋体" w:hint="eastAsia"/>
+        </w:rPr>
+        <w:t>：惠普Pavilion M4</w:t>
+      </w:r>
+    </w:p>
+    <w:p>
+      <w:pPr>
+        <w:ind w:left="420" w:firstLine="420"/>
+        <w:rPr>
+          <w:rFonts w:ascii="宋体" w:eastAsia="宋体" w:hAnsi="宋体"/>
+        </w:rPr>
+      </w:pPr>
+      <w:r>
+        <w:rPr>
+          <w:rFonts w:ascii="宋体" w:eastAsia="宋体" w:hAnsi="宋体" w:hint="eastAsia"/>
+        </w:rPr>
+        <w:t>计算机内存</w:t>
+      </w:r>
+      <w:r>
+        <w:rPr>
+          <w:rFonts w:ascii="宋体" w:eastAsia="宋体" w:hAnsi="宋体"/>
+        </w:rPr>
+        <w:tab/>
+      </w:r>
+      <w:r>
+        <w:rPr>
+          <w:rFonts w:ascii="宋体" w:eastAsia="宋体" w:hAnsi="宋体" w:hint="eastAsia"/>
+        </w:rPr>
+        <w:t>：4.00GB</w:t>
+      </w:r>
+    </w:p>
+    <w:p>
+      <w:pPr>
+        <w:ind w:left="420" w:firstLine="420"/>
+        <w:rPr>
+          <w:rFonts w:ascii="宋体" w:eastAsia="宋体" w:hAnsi="宋体"/>
+        </w:rPr>
+      </w:pPr>
+      <w:r>
+        <w:rPr>
+          <w:rFonts w:ascii="宋体" w:eastAsia="宋体" w:hAnsi="宋体" w:hint="eastAsia"/>
+        </w:rPr>
+        <w:t>CPU</w:t>
+      </w:r>
+      <w:r>
+        <w:rPr>
+          <w:rFonts w:ascii="宋体" w:eastAsia="宋体" w:hAnsi="宋体"/>
+        </w:rPr>
+        <w:tab/>
+      </w:r>
+      <w:r>
+        <w:rPr>
+          <w:rFonts w:ascii="宋体" w:eastAsia="宋体" w:hAnsi="宋体"/>
+        </w:rPr>
+        <w:tab/>
+      </w:r>
+      <w:r>
+        <w:rPr>
+          <w:rFonts w:ascii="宋体" w:eastAsia="宋体" w:hAnsi="宋体"/>
+        </w:rPr>
+        <w:tab/>
+      </w:r>
+      <w:r>
+        <w:rPr>
+          <w:rFonts w:ascii="宋体" w:eastAsia="宋体" w:hAnsi="宋体" w:hint="eastAsia"/>
+        </w:rPr>
+        <w:t>：</w:t>
+      </w:r>
+      <w:r>
+        <w:rPr>
+          <w:rFonts w:ascii="宋体" w:eastAsia="宋体" w:hAnsi="宋体" w:hint="eastAsia"/>
+        </w:rPr>
+        <w:t>Intel Core i5  2.6GHz</w:t>
+      </w:r>
+    </w:p>
+    <w:p>
+      <w:pPr>
+        <w:ind w:firstLine="420"/>
+        <w:rPr>
+          <w:rFonts w:ascii="宋体" w:eastAsia="宋体" w:hAnsi="宋体"/>
+        </w:rPr>
+      </w:pPr>
+      <w:r>
+        <w:rPr>
+          <w:rFonts w:ascii="宋体" w:eastAsia="宋体" w:hAnsi="宋体"/>
+        </w:rPr>
+        <w:tab/>
+      </w:r>
+      <w:r>
+        <w:rPr>
+          <w:rFonts w:ascii="宋体" w:eastAsia="宋体" w:hAnsi="宋体" w:hint="eastAsia"/>
+        </w:rPr>
+        <w:t>操作系统</w:t>
+      </w:r>
+      <w:r>
+        <w:rPr>
+          <w:rFonts w:ascii="宋体" w:eastAsia="宋体" w:hAnsi="宋体"/>
+        </w:rPr>
+        <w:tab/>
+      </w:r>
+      <w:r>
+        <w:rPr>
+          <w:rFonts w:ascii="宋体" w:eastAsia="宋体" w:hAnsi="宋体" w:hint="eastAsia"/>
+        </w:rPr>
+        <w:t>：</w:t>
+      </w:r>
+      <w:r>
+        <w:rPr>
+          <w:rFonts w:ascii="宋体" w:eastAsia="宋体" w:hAnsi="宋体" w:hint="eastAsia"/>
+        </w:rPr>
+        <w:t>Windows</w:t>
+      </w:r>
+      <w:r>
+        <w:rPr>
+          <w:rFonts w:ascii="宋体" w:eastAsia="宋体" w:hAnsi="宋体"/>
+        </w:rPr>
+        <w:t xml:space="preserve"> 10 </w:t>
+      </w:r>
+      <w:r>
+        <w:rPr>
+          <w:rFonts w:ascii="宋体" w:eastAsia="宋体" w:hAnsi="宋体" w:hint="eastAsia"/>
+        </w:rPr>
+        <w:t>家庭版</w:t>
+      </w:r>
+    </w:p>
+    <w:p>
+      <w:pPr>
+        <w:ind w:firstLine="420"/>
+        <w:rPr>
+          <w:rFonts w:ascii="宋体" w:eastAsia="宋体" w:hAnsi="宋体"/>
+        </w:rPr>
+      </w:pPr>
+      <w:r>
+        <w:rPr>
+          <w:rFonts w:ascii="宋体" w:eastAsia="宋体" w:hAnsi="宋体"/>
+        </w:rPr>
+        <w:tab/>
+      </w:r>
+      <w:r>
+        <w:rPr>
+          <w:rFonts w:ascii="宋体" w:eastAsia="宋体" w:hAnsi="宋体" w:hint="eastAsia"/>
+        </w:rPr>
+        <w:t>开发语言</w:t>
+      </w:r>
+      <w:r>
+        <w:rPr>
+          <w:rFonts w:ascii="宋体" w:eastAsia="宋体" w:hAnsi="宋体"/>
+        </w:rPr>
+        <w:tab/>
+      </w:r>
+      <w:r>
+        <w:rPr>
+          <w:rFonts w:ascii="宋体" w:eastAsia="宋体" w:hAnsi="宋体" w:hint="eastAsia"/>
+        </w:rPr>
+        <w:t>：C++（C++</w:t>
+      </w:r>
+      <w:r>
+        <w:rPr>
+          <w:rFonts w:ascii="宋体" w:eastAsia="宋体" w:hAnsi="宋体"/>
+        </w:rPr>
+        <w:t>11</w:t>
+      </w:r>
+      <w:r>
+        <w:rPr>
+          <w:rFonts w:ascii="宋体" w:eastAsia="宋体" w:hAnsi="宋体" w:hint="eastAsia"/>
+        </w:rPr>
+        <w:t>标准以上）</w:t>
+      </w:r>
+    </w:p>
+    <w:p>
+      <w:pPr>
+        <w:ind w:firstLine="420"/>
+        <w:rPr>
+          <w:rFonts w:ascii="宋体" w:eastAsia="宋体" w:hAnsi="宋体" w:hint="eastAsia"/>
+        </w:rPr>
+      </w:pPr>
+      <w:r>
+        <w:rPr>
+          <w:rFonts w:ascii="宋体" w:eastAsia="宋体" w:hAnsi="宋体"/>
+        </w:rPr>
+        <w:tab/>
+      </w:r>
+      <w:r>
+        <w:rPr>
+          <w:rFonts w:ascii="宋体" w:eastAsia="宋体" w:hAnsi="宋体" w:hint="eastAsia"/>
+        </w:rPr>
+        <w:t>开发框架</w:t>
+      </w:r>
+      <w:r>
+        <w:rPr>
+          <w:rFonts w:ascii="宋体" w:eastAsia="宋体" w:hAnsi="宋体"/>
+        </w:rPr>
+        <w:tab/>
+      </w:r>
+      <w:r>
+        <w:rPr>
+          <w:rFonts w:ascii="宋体" w:eastAsia="宋体" w:hAnsi="宋体" w:hint="eastAsia"/>
+        </w:rPr>
+        <w:t>：QT</w:t>
+      </w:r>
+    </w:p>
+    <w:p>
+      <w:pPr>
+        <w:ind w:firstLine="420"/>
+        <w:rPr>
+          <w:rFonts w:ascii="宋体" w:eastAsia="宋体" w:hAnsi="宋体"/>
+        </w:rPr>
+      </w:pPr>
+      <w:r>
+        <w:rPr>
+          <w:rFonts w:ascii="宋体" w:eastAsia="宋体" w:hAnsi="宋体"/>
+        </w:rPr>
+        <w:tab/>
+      </w:r>
+      <w:r>
+        <w:rPr>
+          <w:rFonts w:ascii="宋体" w:eastAsia="宋体" w:hAnsi="宋体" w:hint="eastAsia"/>
+        </w:rPr>
+        <w:t>集成开发环境：Qt</w:t>
+      </w:r>
+      <w:r>
+        <w:rPr>
+          <w:rFonts w:ascii="宋体" w:eastAsia="宋体" w:hAnsi="宋体"/>
+        </w:rPr>
+        <w:t xml:space="preserve"> Version 5.9.1</w:t>
+      </w:r>
+    </w:p>
+    <w:p>
+      <w:pPr>
+        <w:ind w:firstLine="420"/>
+        <w:rPr>
+          <w:rFonts w:ascii="宋体" w:eastAsia="宋体" w:hAnsi="宋体"/>
+        </w:rPr>
+      </w:pPr>
+      <w:r>
+        <w:rPr>
+          <w:rFonts w:ascii="宋体" w:eastAsia="宋体" w:hAnsi="宋体"/>
+        </w:rPr>
+        <w:tab/>
+      </w:r>
+      <w:r>
+        <w:rPr>
+          <w:rFonts w:ascii="宋体" w:eastAsia="宋体" w:hAnsi="宋体" w:hint="eastAsia"/>
+        </w:rPr>
+        <w:t>编译器</w:t>
+      </w:r>
+      <w:r>
+        <w:rPr>
+          <w:rFonts w:ascii="宋体" w:eastAsia="宋体" w:hAnsi="宋体"/>
+        </w:rPr>
+        <w:tab/>
+      </w:r>
+      <w:r>
+        <w:rPr>
+          <w:rFonts w:ascii="宋体" w:eastAsia="宋体" w:hAnsi="宋体" w:hint="eastAsia"/>
+        </w:rPr>
+        <w:tab/>
+        <w:t>：MinGW</w:t>
+      </w:r>
+      <w:r>
+        <w:rPr>
+          <w:rFonts w:ascii="宋体" w:eastAsia="宋体" w:hAnsi="宋体"/>
+        </w:rPr>
+        <w:t xml:space="preserve"> 32bit</w:t>
+      </w:r>
+    </w:p>
+    <w:p>
+      <w:pPr>
+        <w:ind w:firstLine="420"/>
+        <w:rPr>
+          <w:rFonts w:ascii="宋体" w:eastAsia="宋体" w:hAnsi="宋体" w:hint="eastAsia"/>
+        </w:rPr>
+      </w:pPr>
+    </w:p>
+    <w:p>
+      <w:pPr>
+        <w:ind w:firstLine="420"/>
+        <w:rPr>
+          <w:rFonts w:ascii="宋体" w:eastAsia="宋体" w:hAnsi="宋体"/>
+        </w:rPr>
+      </w:pPr>
+      <w:r>
+        <w:rPr>
+          <w:rFonts w:ascii="宋体" w:eastAsia="宋体" w:hAnsi="宋体" w:hint="eastAsia"/>
+        </w:rPr>
+        <w:t>运行环境：</w:t>
+      </w:r>
+    </w:p>
+    <w:p>
+      <w:pPr>
+        <w:ind w:firstLine="420"/>
+        <w:rPr>
+          <w:rFonts w:ascii="宋体" w:eastAsia="宋体" w:hAnsi="宋体" w:hint="eastAsia"/>
+        </w:rPr>
+      </w:pPr>
+    </w:p>
+    <w:p>
+      <w:pPr>
+        <w:pStyle w:val="a3"/>
+        <w:widowControl/>
+        <w:numPr>
+          <w:ilvl w:val="1"/>
+          <w:numId w:val="1"/>
+        </w:numPr>
+        <w:spacing w:beforeLines="50" w:before="156" w:afterLines="50" w:after="156"/>
+        <w:ind w:firstLineChars="0"/>
+        <w:jc w:val="left"/>
+        <w:outlineLvl w:val="0"/>
+        <w:rPr>
+          <w:rFonts w:ascii="宋体" w:eastAsia="宋体" w:hAnsi="宋体"/>
+          <w:b/>
+          <w:sz w:val="30"/>
+          <w:szCs w:val="30"/>
+        </w:rPr>
+      </w:pPr>
+      <w:r>
+        <w:rPr>
+          <w:rFonts w:ascii="宋体" w:eastAsia="宋体" w:hAnsi="宋体" w:hint="eastAsia"/>
+          <w:b/>
+          <w:sz w:val="30"/>
+          <w:szCs w:val="30"/>
+        </w:rPr>
+        <w:t>系统的运行结果分析说明</w:t>
+      </w:r>
+    </w:p>
+    <w:p>
+      <w:pPr>
+        <w:widowControl/>
+        <w:jc w:val="left"/>
+        <w:rPr>
+          <w:rFonts w:ascii="宋体" w:eastAsia="宋体" w:hAnsi="宋体"/>
+          <w:sz w:val="28"/>
+          <w:szCs w:val="28"/>
+        </w:rPr>
+      </w:pPr>
+    </w:p>
+    <w:p>
+      <w:pPr>
+        <w:pStyle w:val="a3"/>
+        <w:widowControl/>
+        <w:numPr>
+          <w:ilvl w:val="1"/>
+          <w:numId w:val="1"/>
+        </w:numPr>
+        <w:spacing w:beforeLines="50" w:before="156" w:afterLines="50" w:after="156"/>
+        <w:ind w:firstLineChars="0"/>
+        <w:jc w:val="left"/>
+        <w:outlineLvl w:val="0"/>
+        <w:rPr>
+          <w:rFonts w:ascii="宋体" w:eastAsia="宋体" w:hAnsi="宋体"/>
+          <w:b/>
+          <w:sz w:val="30"/>
+          <w:szCs w:val="30"/>
+        </w:rPr>
+      </w:pPr>
+      <w:bookmarkStart w:id="0" w:name="_GoBack"/>
+      <w:r>
+        <w:rPr>
+          <w:rFonts w:ascii="宋体" w:eastAsia="宋体" w:hAnsi="宋体" w:hint="eastAsia"/>
+          <w:b/>
+          <w:sz w:val="30"/>
+          <w:szCs w:val="30"/>
+        </w:rPr>
+        <w:lastRenderedPageBreak/>
+        <w:t>操作说明</w:t>
+      </w:r>
+    </w:p>
+    <w:bookmarkEnd w:id="0"/>
+    <w:p>
+      <w:pPr>
+        <w:jc w:val="center"/>
+        <w:rPr>
+          <w:rFonts w:ascii="宋体" w:eastAsia="宋体" w:hAnsi="宋体"/>
+          <w:b/>
+          <w:sz w:val="32"/>
+          <w:szCs w:val="32"/>
+        </w:rPr>
+      </w:pPr>
+    </w:p>
+    <w:p>
+      <w:pPr>
+        <w:jc w:val="center"/>
+        <w:rPr>
+          <w:rFonts w:ascii="宋体" w:eastAsia="宋体" w:hAnsi="宋体"/>
+          <w:b/>
+          <w:sz w:val="32"/>
+          <w:szCs w:val="32"/>
+        </w:rPr>
+      </w:pPr>
+      <w:r>
+        <w:rPr>
+          <w:rFonts w:ascii="宋体" w:eastAsia="宋体" w:hAnsi="宋体" w:hint="eastAsia"/>
+          <w:b/>
+          <w:sz w:val="32"/>
+          <w:szCs w:val="32"/>
+        </w:rPr>
+        <w:t>第二部分 综合应用设计说明</w:t>
+      </w:r>
+    </w:p>
+    <w:p>
+      <w:pPr>
+        <w:pStyle w:val="a3"/>
+        <w:widowControl/>
+        <w:numPr>
+          <w:ilvl w:val="0"/>
+          <w:numId w:val="1"/>
+        </w:numPr>
+        <w:ind w:firstLineChars="0"/>
+        <w:jc w:val="left"/>
+        <w:outlineLvl w:val="0"/>
+        <w:rPr>
+          <w:rFonts w:ascii="宋体" w:eastAsia="宋体" w:hAnsi="宋体"/>
+          <w:b/>
+          <w:vanish/>
+          <w:sz w:val="30"/>
+          <w:szCs w:val="30"/>
+        </w:rPr>
+      </w:pPr>
     </w:p>
     <w:p>
       <w:pPr>
@@ -471,13 +1102,7 @@
         <w:t>题目</w:t>
       </w:r>
     </w:p>
-    <w:p>
-      <w:pPr>
-        <w:rPr>
-          <w:rFonts w:hint="eastAsia"/>
-        </w:rPr>
-      </w:pPr>
-    </w:p>
+    <w:p/>
     <w:p>
       <w:pPr>
         <w:pStyle w:val="a3"/>
@@ -506,13 +1131,7 @@
         <w:t>软件功能</w:t>
       </w:r>
     </w:p>
-    <w:p>
-      <w:pPr>
-        <w:rPr>
-          <w:rFonts w:hint="eastAsia"/>
-        </w:rPr>
-      </w:pPr>
-    </w:p>
+    <w:p/>
     <w:p>
       <w:pPr>
         <w:pStyle w:val="a3"/>
@@ -546,7 +1165,7 @@
         <w:widowControl/>
         <w:jc w:val="left"/>
         <w:rPr>
-          <w:rFonts w:ascii="宋体" w:eastAsia="宋体" w:hAnsi="宋体" w:hint="eastAsia"/>
+          <w:rFonts w:ascii="宋体" w:eastAsia="宋体" w:hAnsi="宋体"/>
           <w:sz w:val="28"/>
           <w:szCs w:val="28"/>
         </w:rPr>
@@ -585,7 +1204,7 @@
         <w:widowControl/>
         <w:jc w:val="left"/>
         <w:rPr>
-          <w:rFonts w:ascii="宋体" w:eastAsia="宋体" w:hAnsi="宋体" w:hint="eastAsia"/>
+          <w:rFonts w:ascii="宋体" w:eastAsia="宋体" w:hAnsi="宋体"/>
           <w:sz w:val="28"/>
           <w:szCs w:val="28"/>
         </w:rPr>
@@ -624,7 +1243,7 @@
         <w:widowControl/>
         <w:jc w:val="left"/>
         <w:rPr>
-          <w:rFonts w:ascii="宋体" w:eastAsia="宋体" w:hAnsi="宋体" w:hint="eastAsia"/>
+          <w:rFonts w:ascii="宋体" w:eastAsia="宋体" w:hAnsi="宋体"/>
           <w:sz w:val="28"/>
           <w:szCs w:val="28"/>
         </w:rPr>
@@ -663,7 +1282,7 @@
         <w:widowControl/>
         <w:jc w:val="left"/>
         <w:rPr>
-          <w:rFonts w:ascii="宋体" w:eastAsia="宋体" w:hAnsi="宋体" w:hint="eastAsia"/>
+          <w:rFonts w:ascii="宋体" w:eastAsia="宋体" w:hAnsi="宋体"/>
           <w:sz w:val="28"/>
           <w:szCs w:val="28"/>
         </w:rPr>
@@ -701,315 +1320,7 @@
       <w:pPr>
         <w:jc w:val="center"/>
         <w:rPr>
-          <w:rFonts w:ascii="宋体" w:eastAsia="宋体" w:hAnsi="宋体" w:hint="eastAsia"/>
-          <w:b/>
-          <w:sz w:val="32"/>
-          <w:szCs w:val="32"/>
-        </w:rPr>
-      </w:pPr>
-    </w:p>
-    <w:p>
-      <w:pPr>
-        <w:jc w:val="center"/>
-        <w:rPr>
-          <w:rFonts w:ascii="宋体" w:eastAsia="宋体" w:hAnsi="宋体"/>
-          <w:b/>
-          <w:sz w:val="32"/>
-          <w:szCs w:val="32"/>
-        </w:rPr>
-      </w:pPr>
-      <w:r>
-        <w:rPr>
-          <w:rFonts w:ascii="宋体" w:eastAsia="宋体" w:hAnsi="宋体" w:hint="eastAsia"/>
-          <w:b/>
-          <w:sz w:val="32"/>
-          <w:szCs w:val="32"/>
-        </w:rPr>
-        <w:t>第二部分 综合应用设计说明</w:t>
-      </w:r>
-    </w:p>
-    <w:p>
-      <w:pPr>
-        <w:pStyle w:val="a3"/>
-        <w:widowControl/>
-        <w:numPr>
-          <w:ilvl w:val="0"/>
-          <w:numId w:val="1"/>
-        </w:numPr>
-        <w:ind w:firstLineChars="0"/>
-        <w:jc w:val="left"/>
-        <w:outlineLvl w:val="0"/>
-        <w:rPr>
-          <w:rFonts w:ascii="宋体" w:eastAsia="宋体" w:hAnsi="宋体" w:hint="eastAsia"/>
-          <w:b/>
-          <w:vanish/>
-          <w:sz w:val="30"/>
-          <w:szCs w:val="30"/>
-        </w:rPr>
-      </w:pPr>
-    </w:p>
-    <w:p>
-      <w:pPr>
-        <w:pStyle w:val="a3"/>
-        <w:widowControl/>
-        <w:numPr>
-          <w:ilvl w:val="1"/>
-          <w:numId w:val="1"/>
-        </w:numPr>
-        <w:ind w:firstLineChars="0"/>
-        <w:jc w:val="left"/>
-        <w:outlineLvl w:val="0"/>
-        <w:rPr>
-          <w:rFonts w:ascii="宋体" w:eastAsia="宋体" w:hAnsi="宋体"/>
-          <w:b/>
-          <w:sz w:val="30"/>
-          <w:szCs w:val="30"/>
-        </w:rPr>
-      </w:pPr>
-      <w:r>
-        <w:rPr>
-          <w:rFonts w:ascii="宋体" w:eastAsia="宋体" w:hAnsi="宋体" w:hint="eastAsia"/>
-          <w:b/>
-          <w:sz w:val="30"/>
-          <w:szCs w:val="30"/>
-        </w:rPr>
-        <w:t>题目</w:t>
-      </w:r>
-    </w:p>
-    <w:p>
-      <w:pPr>
-        <w:rPr>
-          <w:rFonts w:hint="eastAsia"/>
-        </w:rPr>
-      </w:pPr>
-      <w:bookmarkStart w:id="0" w:name="_GoBack"/>
-      <w:bookmarkEnd w:id="0"/>
-    </w:p>
-    <w:p>
-      <w:pPr>
-        <w:pStyle w:val="a3"/>
-        <w:widowControl/>
-        <w:numPr>
-          <w:ilvl w:val="1"/>
-          <w:numId w:val="1"/>
-        </w:numPr>
-        <w:ind w:firstLineChars="0"/>
-        <w:jc w:val="left"/>
-        <w:outlineLvl w:val="0"/>
-        <w:rPr>
-          <w:rFonts w:ascii="宋体" w:eastAsia="宋体" w:hAnsi="宋体"/>
-          <w:b/>
-          <w:sz w:val="30"/>
-          <w:szCs w:val="30"/>
-        </w:rPr>
-      </w:pPr>
-      <w:r>
-        <w:rPr>
-          <w:rFonts w:ascii="宋体" w:eastAsia="宋体" w:hAnsi="宋体" w:hint="eastAsia"/>
-          <w:b/>
-          <w:sz w:val="30"/>
-          <w:szCs w:val="30"/>
-        </w:rPr>
-        <w:t>软件功能</w:t>
-      </w:r>
-    </w:p>
-    <w:p>
-      <w:pPr>
-        <w:rPr>
-          <w:rFonts w:hint="eastAsia"/>
-        </w:rPr>
-      </w:pPr>
-    </w:p>
-    <w:p>
-      <w:pPr>
-        <w:pStyle w:val="a3"/>
-        <w:widowControl/>
-        <w:numPr>
-          <w:ilvl w:val="1"/>
-          <w:numId w:val="1"/>
-        </w:numPr>
-        <w:ind w:firstLineChars="0"/>
-        <w:jc w:val="left"/>
-        <w:outlineLvl w:val="0"/>
-        <w:rPr>
-          <w:rFonts w:ascii="宋体" w:eastAsia="宋体" w:hAnsi="宋体"/>
-          <w:b/>
-          <w:sz w:val="30"/>
-          <w:szCs w:val="30"/>
-        </w:rPr>
-      </w:pPr>
-      <w:r>
-        <w:rPr>
-          <w:rFonts w:ascii="宋体" w:eastAsia="宋体" w:hAnsi="宋体" w:hint="eastAsia"/>
-          <w:b/>
-          <w:sz w:val="30"/>
-          <w:szCs w:val="30"/>
-        </w:rPr>
-        <w:t>设计思想</w:t>
-      </w:r>
-    </w:p>
-    <w:p>
-      <w:pPr>
-        <w:widowControl/>
-        <w:jc w:val="left"/>
-        <w:rPr>
-          <w:rFonts w:ascii="宋体" w:eastAsia="宋体" w:hAnsi="宋体" w:hint="eastAsia"/>
-          <w:sz w:val="28"/>
-          <w:szCs w:val="28"/>
-        </w:rPr>
-      </w:pPr>
-    </w:p>
-    <w:p>
-      <w:pPr>
-        <w:pStyle w:val="a3"/>
-        <w:widowControl/>
-        <w:numPr>
-          <w:ilvl w:val="1"/>
-          <w:numId w:val="1"/>
-        </w:numPr>
-        <w:ind w:firstLineChars="0"/>
-        <w:jc w:val="left"/>
-        <w:outlineLvl w:val="0"/>
-        <w:rPr>
-          <w:rFonts w:ascii="宋体" w:eastAsia="宋体" w:hAnsi="宋体"/>
-          <w:b/>
-          <w:sz w:val="30"/>
-          <w:szCs w:val="30"/>
-        </w:rPr>
-      </w:pPr>
-      <w:r>
-        <w:rPr>
-          <w:rFonts w:ascii="宋体" w:eastAsia="宋体" w:hAnsi="宋体" w:hint="eastAsia"/>
-          <w:b/>
-          <w:sz w:val="30"/>
-          <w:szCs w:val="30"/>
-        </w:rPr>
-        <w:t>逻辑结构与物理结构</w:t>
-      </w:r>
-    </w:p>
-    <w:p>
-      <w:pPr>
-        <w:widowControl/>
-        <w:jc w:val="left"/>
-        <w:rPr>
-          <w:rFonts w:ascii="宋体" w:eastAsia="宋体" w:hAnsi="宋体" w:hint="eastAsia"/>
-          <w:sz w:val="28"/>
-          <w:szCs w:val="28"/>
-        </w:rPr>
-      </w:pPr>
-    </w:p>
-    <w:p>
-      <w:pPr>
-        <w:pStyle w:val="a3"/>
-        <w:widowControl/>
-        <w:numPr>
-          <w:ilvl w:val="1"/>
-          <w:numId w:val="1"/>
-        </w:numPr>
-        <w:ind w:firstLineChars="0"/>
-        <w:jc w:val="left"/>
-        <w:outlineLvl w:val="0"/>
-        <w:rPr>
-          <w:rFonts w:ascii="宋体" w:eastAsia="宋体" w:hAnsi="宋体"/>
-          <w:b/>
-          <w:sz w:val="30"/>
-          <w:szCs w:val="30"/>
-        </w:rPr>
-      </w:pPr>
-      <w:r>
-        <w:rPr>
-          <w:rFonts w:ascii="宋体" w:eastAsia="宋体" w:hAnsi="宋体" w:hint="eastAsia"/>
-          <w:b/>
-          <w:sz w:val="30"/>
-          <w:szCs w:val="30"/>
-        </w:rPr>
-        <w:lastRenderedPageBreak/>
-        <w:t>开发平台</w:t>
-      </w:r>
-    </w:p>
-    <w:p>
-      <w:pPr>
-        <w:widowControl/>
-        <w:jc w:val="left"/>
-        <w:rPr>
-          <w:rFonts w:ascii="宋体" w:eastAsia="宋体" w:hAnsi="宋体" w:hint="eastAsia"/>
-          <w:sz w:val="28"/>
-          <w:szCs w:val="28"/>
-        </w:rPr>
-      </w:pPr>
-    </w:p>
-    <w:p>
-      <w:pPr>
-        <w:pStyle w:val="a3"/>
-        <w:widowControl/>
-        <w:numPr>
-          <w:ilvl w:val="1"/>
-          <w:numId w:val="1"/>
-        </w:numPr>
-        <w:ind w:firstLineChars="0"/>
-        <w:jc w:val="left"/>
-        <w:outlineLvl w:val="0"/>
-        <w:rPr>
-          <w:rFonts w:ascii="宋体" w:eastAsia="宋体" w:hAnsi="宋体"/>
-          <w:b/>
-          <w:sz w:val="30"/>
-          <w:szCs w:val="30"/>
-        </w:rPr>
-      </w:pPr>
-      <w:r>
-        <w:rPr>
-          <w:rFonts w:ascii="宋体" w:eastAsia="宋体" w:hAnsi="宋体" w:hint="eastAsia"/>
-          <w:b/>
-          <w:sz w:val="30"/>
-          <w:szCs w:val="30"/>
-        </w:rPr>
-        <w:t>系统的运行结果分析说明</w:t>
-      </w:r>
-    </w:p>
-    <w:p>
-      <w:pPr>
-        <w:widowControl/>
-        <w:jc w:val="left"/>
-        <w:rPr>
-          <w:rFonts w:ascii="宋体" w:eastAsia="宋体" w:hAnsi="宋体" w:hint="eastAsia"/>
-          <w:sz w:val="28"/>
-          <w:szCs w:val="28"/>
-        </w:rPr>
-      </w:pPr>
-    </w:p>
-    <w:p>
-      <w:pPr>
-        <w:pStyle w:val="a3"/>
-        <w:widowControl/>
-        <w:numPr>
-          <w:ilvl w:val="1"/>
-          <w:numId w:val="1"/>
-        </w:numPr>
-        <w:ind w:firstLineChars="0"/>
-        <w:jc w:val="left"/>
-        <w:outlineLvl w:val="0"/>
-        <w:rPr>
-          <w:rFonts w:ascii="宋体" w:eastAsia="宋体" w:hAnsi="宋体"/>
-          <w:b/>
-          <w:sz w:val="30"/>
-          <w:szCs w:val="30"/>
-        </w:rPr>
-      </w:pPr>
-      <w:r>
-        <w:rPr>
-          <w:rFonts w:ascii="宋体" w:eastAsia="宋体" w:hAnsi="宋体" w:hint="eastAsia"/>
-          <w:b/>
-          <w:sz w:val="30"/>
-          <w:szCs w:val="30"/>
-        </w:rPr>
-        <w:t>操作说明</w:t>
-      </w:r>
-    </w:p>
-    <w:p>
-      <w:pPr>
-        <w:jc w:val="center"/>
-        <w:rPr>
-          <w:rFonts w:ascii="宋体" w:eastAsia="宋体" w:hAnsi="宋体" w:hint="eastAsia"/>
+          <w:rFonts w:ascii="宋体" w:eastAsia="宋体" w:hAnsi="宋体"/>
           <w:b/>
           <w:sz w:val="32"/>
           <w:szCs w:val="32"/>
@@ -1029,6 +1340,120 @@
 <file path=word/numbering.xml><?xml version="1.0" encoding="utf-8"?>
 <w:numbering xmlns:wpc="http://schemas.microsoft.com/office/word/2010/wordprocessingCanvas" xmlns:cx="http://schemas.microsoft.com/office/drawing/2014/chartex" xmlns:cx1="http://schemas.microsoft.com/office/drawing/2015/9/8/chartex" xmlns:mc="http://schemas.openxmlformats.org/markup-compatibility/2006" xmlns:o="urn:schemas-microsoft-com:office:office" xmlns:r="http://schemas.openxmlformats.org/officeDocument/2006/relationships" xmlns:m="http://schemas.openxmlformats.org/officeDocument/2006/math" xmlns:v="urn:schemas-microsoft-com:vml" xmlns:wp14="http://schemas.microsoft.com/office/word/2010/wordprocessingDrawing" xmlns:wp="http://schemas.openxmlformats.org/drawingml/2006/wordprocessingDrawing" xmlns:w10="urn:schemas-microsoft-com:office:word" xmlns:w="http://schemas.openxmlformats.org/wordprocessingml/2006/main" xmlns:w14="http://schemas.microsoft.com/office/word/2010/wordml" xmlns:w15="http://schemas.microsoft.com/office/word/2012/wordml" xmlns:w16se="http://schemas.microsoft.com/office/word/2015/wordml/symex" xmlns:wpg="http://schemas.microsoft.com/office/word/2010/wordprocessingGroup" xmlns:wpi="http://schemas.microsoft.com/office/word/2010/wordprocessingInk" xmlns:wne="http://schemas.microsoft.com/office/word/2006/wordml" xmlns:wps="http://schemas.microsoft.com/office/word/2010/wordprocessingShape" mc:Ignorable="w14 w15 w16se wp14">
   <w:abstractNum w:abstractNumId="0" w15:restartNumberingAfterBreak="0">
+    <w:nsid w:val="28AA2FCB"/>
+    <w:multiLevelType w:val="hybridMultilevel"/>
+    <w:tmpl w:val="DB5E5ACE"/>
+    <w:lvl w:ilvl="0" w:tplc="26143BE6">
+      <w:start w:val="1"/>
+      <w:numFmt w:val="bullet"/>
+      <w:lvlText w:val=""/>
+      <w:lvlJc w:val="left"/>
+      <w:pPr>
+        <w:ind w:left="1409" w:hanging="420"/>
+      </w:pPr>
+      <w:rPr>
+        <w:rFonts w:ascii="Wingdings" w:hAnsi="Wingdings" w:hint="default"/>
+        <w:sz w:val="21"/>
+      </w:rPr>
+    </w:lvl>
+    <w:lvl w:ilvl="1" w:tplc="04090003" w:tentative="1">
+      <w:start w:val="1"/>
+      <w:numFmt w:val="bullet"/>
+      <w:lvlText w:val=""/>
+      <w:lvlJc w:val="left"/>
+      <w:pPr>
+        <w:ind w:left="1829" w:hanging="420"/>
+      </w:pPr>
+      <w:rPr>
+        <w:rFonts w:ascii="Wingdings" w:hAnsi="Wingdings" w:hint="default"/>
+      </w:rPr>
+    </w:lvl>
+    <w:lvl w:ilvl="2" w:tplc="04090005" w:tentative="1">
+      <w:start w:val="1"/>
+      <w:numFmt w:val="bullet"/>
+      <w:lvlText w:val=""/>
+      <w:lvlJc w:val="left"/>
+      <w:pPr>
+        <w:ind w:left="2249" w:hanging="420"/>
+      </w:pPr>
+      <w:rPr>
+        <w:rFonts w:ascii="Wingdings" w:hAnsi="Wingdings" w:hint="default"/>
+      </w:rPr>
+    </w:lvl>
+    <w:lvl w:ilvl="3" w:tplc="04090001" w:tentative="1">
+      <w:start w:val="1"/>
+      <w:numFmt w:val="bullet"/>
+      <w:lvlText w:val=""/>
+      <w:lvlJc w:val="left"/>
+      <w:pPr>
+        <w:ind w:left="2669" w:hanging="420"/>
+      </w:pPr>
+      <w:rPr>
+        <w:rFonts w:ascii="Wingdings" w:hAnsi="Wingdings" w:hint="default"/>
+      </w:rPr>
+    </w:lvl>
+    <w:lvl w:ilvl="4" w:tplc="04090003" w:tentative="1">
+      <w:start w:val="1"/>
+      <w:numFmt w:val="bullet"/>
+      <w:lvlText w:val=""/>
+      <w:lvlJc w:val="left"/>
+      <w:pPr>
+        <w:ind w:left="3089" w:hanging="420"/>
+      </w:pPr>
+      <w:rPr>
+        <w:rFonts w:ascii="Wingdings" w:hAnsi="Wingdings" w:hint="default"/>
+      </w:rPr>
+    </w:lvl>
+    <w:lvl w:ilvl="5" w:tplc="04090005" w:tentative="1">
+      <w:start w:val="1"/>
+      <w:numFmt w:val="bullet"/>
+      <w:lvlText w:val=""/>
+      <w:lvlJc w:val="left"/>
+      <w:pPr>
+        <w:ind w:left="3509" w:hanging="420"/>
+      </w:pPr>
+      <w:rPr>
+        <w:rFonts w:ascii="Wingdings" w:hAnsi="Wingdings" w:hint="default"/>
+      </w:rPr>
+    </w:lvl>
+    <w:lvl w:ilvl="6" w:tplc="04090001" w:tentative="1">
+      <w:start w:val="1"/>
+      <w:numFmt w:val="bullet"/>
+      <w:lvlText w:val=""/>
+      <w:lvlJc w:val="left"/>
+      <w:pPr>
+        <w:ind w:left="3929" w:hanging="420"/>
+      </w:pPr>
+      <w:rPr>
+        <w:rFonts w:ascii="Wingdings" w:hAnsi="Wingdings" w:hint="default"/>
+      </w:rPr>
+    </w:lvl>
+    <w:lvl w:ilvl="7" w:tplc="04090003" w:tentative="1">
+      <w:start w:val="1"/>
+      <w:numFmt w:val="bullet"/>
+      <w:lvlText w:val=""/>
+      <w:lvlJc w:val="left"/>
+      <w:pPr>
+        <w:ind w:left="4349" w:hanging="420"/>
+      </w:pPr>
+      <w:rPr>
+        <w:rFonts w:ascii="Wingdings" w:hAnsi="Wingdings" w:hint="default"/>
+      </w:rPr>
+    </w:lvl>
+    <w:lvl w:ilvl="8" w:tplc="04090005" w:tentative="1">
+      <w:start w:val="1"/>
+      <w:numFmt w:val="bullet"/>
+      <w:lvlText w:val=""/>
+      <w:lvlJc w:val="left"/>
+      <w:pPr>
+        <w:ind w:left="4769" w:hanging="420"/>
+      </w:pPr>
+      <w:rPr>
+        <w:rFonts w:ascii="Wingdings" w:hAnsi="Wingdings" w:hint="default"/>
+      </w:rPr>
+    </w:lvl>
+  </w:abstractNum>
+  <w:abstractNum w:abstractNumId="1" w15:restartNumberingAfterBreak="0">
     <w:nsid w:val="69A36DF8"/>
     <w:multiLevelType w:val="multilevel"/>
     <w:tmpl w:val="0908DDF4"/>
@@ -1142,6 +1567,9 @@
     </w:lvl>
   </w:abstractNum>
   <w:num w:numId="1">
+    <w:abstractNumId w:val="1"/>
+  </w:num>
+  <w:num w:numId="2">
     <w:abstractNumId w:val="0"/>
   </w:num>
 </w:numbering>
@@ -1564,6 +1992,30 @@
       <w:szCs w:val="44"/>
     </w:rPr>
   </w:style>
+  <w:style w:type="paragraph" w:styleId="2">
+    <w:name w:val="heading 2"/>
+    <w:basedOn w:val="a"/>
+    <w:next w:val="a"/>
+    <w:link w:val="20"/>
+    <w:uiPriority w:val="9"/>
+    <w:semiHidden/>
+    <w:unhideWhenUsed/>
+    <w:qFormat/>
+    <w:rsid w:val="001063FF"/>
+    <w:pPr>
+      <w:keepNext/>
+      <w:keepLines/>
+      <w:spacing w:before="260" w:after="260" w:line="416" w:lineRule="auto"/>
+      <w:outlineLvl w:val="1"/>
+    </w:pPr>
+    <w:rPr>
+      <w:rFonts w:asciiTheme="majorHAnsi" w:eastAsiaTheme="majorEastAsia" w:hAnsiTheme="majorHAnsi" w:cstheme="majorBidi"/>
+      <w:b/>
+      <w:bCs/>
+      <w:sz w:val="32"/>
+      <w:szCs w:val="32"/>
+    </w:rPr>
+  </w:style>
   <w:style w:type="character" w:default="1" w:styleId="a0">
     <w:name w:val="Default Paragraph Font"/>
     <w:uiPriority w:val="1"/>
@@ -1613,6 +2065,21 @@
       <w:kern w:val="44"/>
       <w:sz w:val="44"/>
       <w:szCs w:val="44"/>
+    </w:rPr>
+  </w:style>
+  <w:style w:type="character" w:customStyle="1" w:styleId="20">
+    <w:name w:val="标题 2 字符"/>
+    <w:basedOn w:val="a0"/>
+    <w:link w:val="2"/>
+    <w:uiPriority w:val="9"/>
+    <w:semiHidden/>
+    <w:rsid w:val="001063FF"/>
+    <w:rPr>
+      <w:rFonts w:asciiTheme="majorHAnsi" w:eastAsiaTheme="majorEastAsia" w:hAnsiTheme="majorHAnsi" w:cstheme="majorBidi"/>
+      <w:b/>
+      <w:bCs/>
+      <w:sz w:val="32"/>
+      <w:szCs w:val="32"/>
     </w:rPr>
   </w:style>
 </w:styles>
@@ -1884,7 +2351,7 @@
 </file>
 
 <file path=customXml/itemProps1.xml><?xml version="1.0" encoding="utf-8"?>
-<ds:datastoreItem xmlns:ds="http://schemas.openxmlformats.org/officeDocument/2006/customXml" ds:itemID="{C2314449-3197-4B0D-A219-D68877210F98}">
+<ds:datastoreItem xmlns:ds="http://schemas.openxmlformats.org/officeDocument/2006/customXml" ds:itemID="{DCB703C0-0921-4524-A58D-1F36EAFDE877}">
   <ds:schemaRefs>
     <ds:schemaRef ds:uri="http://schemas.openxmlformats.org/officeDocument/2006/bibliography"/>
   </ds:schemaRefs>

</xml_diff>